<commit_message>
Additions to previous commit (wrong files)
</commit_message>
<xml_diff>
--- a/Work/chapters/Perceptron.docx
+++ b/Work/chapters/Perceptron.docx
@@ -461,18 +461,18 @@
               </wp:anchor>
             </w:drawing>
           </mc:Choice>
-          <mc:Fallback xmlns="">
+          <mc:Fallback>
             <w:pict>
               <v:shapetype w14:anchorId="58B87FEF" id="_x0000_t202" coordsize="21600,21600" o:spt="202" path="m,l,21600r21600,l21600,xe">
                 <v:stroke joinstyle="miter"/>
                 <v:path gradientshapeok="t" o:connecttype="rect"/>
               </v:shapetype>
-              <v:shape id="Text Box 14" o:spid="_x0000_s1026" type="#_x0000_t202" style="position:absolute;left:0;text-align:left;margin-left:17.25pt;margin-top:175.9pt;width:432.6pt;height:12.45pt;z-index:251658249;visibility:visible;mso-wrap-style:square;mso-height-percent:0;mso-wrap-distance-left:9pt;mso-wrap-distance-top:0;mso-wrap-distance-right:9pt;mso-wrap-distance-bottom:0;mso-position-horizontal:absolute;mso-position-horizontal-relative:text;mso-position-vertical:absolute;mso-position-vertical-relative:text;mso-height-percent:0;mso-height-relative:margin;v-text-anchor:top" o:gfxdata="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" stroked="f">
+              <v:shape id="Text Box 14" o:spid="_x0000_s1026" type="#_x0000_t202" style="position:absolute;left:0;text-align:left;margin-left:17.25pt;margin-top:175.9pt;width:432.6pt;height:12.45pt;z-index:251658249;visibility:visible;mso-wrap-style:square;mso-height-percent:0;mso-wrap-distance-left:9pt;mso-wrap-distance-top:0;mso-wrap-distance-right:9pt;mso-wrap-distance-bottom:0;mso-position-horizontal:absolute;mso-position-horizontal-relative:text;mso-position-vertical:absolute;mso-position-vertical-relative:text;mso-height-percent:0;mso-height-relative:margin;v-text-anchor:top" o:gfxdata="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" stroked="f">
                 <v:textbox inset="0,0,0,0">
                   <w:txbxContent>
                     <w:p>
                       <w:pPr>
-                        <w:pStyle w:val="Caption"/>
+                        <w:pStyle w:val="Titulek"/>
                         <w:jc w:val="center"/>
                         <w:rPr>
                           <w:rFonts w:cstheme="minorHAnsi"/>
@@ -493,27 +493,14 @@
                       <w:r>
                         <w:t>2.</w:t>
                       </w:r>
-                      <w:r>
-                        <w:fldChar w:fldCharType="begin"/>
-                      </w:r>
-                      <w:r>
-                        <w:instrText xml:space="preserve"> SEQ Obr. \* ARABIC </w:instrText>
-                      </w:r>
-                      <w:r>
-                        <w:fldChar w:fldCharType="separate"/>
-                      </w:r>
-                      <w:r>
-                        <w:rPr>
-                          <w:noProof/>
-                        </w:rPr>
-                        <w:t>1</w:t>
-                      </w:r>
-                      <w:r>
-                        <w:rPr>
-                          <w:noProof/>
-                        </w:rPr>
-                        <w:fldChar w:fldCharType="end"/>
-                      </w:r>
+                      <w:fldSimple w:instr=" SEQ Obr. \* ARABIC ">
+                        <w:r>
+                          <w:rPr>
+                            <w:noProof/>
+                          </w:rPr>
+                          <w:t>1</w:t>
+                        </w:r>
+                      </w:fldSimple>
                       <w:r>
                         <w:t xml:space="preserve"> Model MCP neuronu</w:t>
                       </w:r>
@@ -650,14 +637,14 @@
               </wp:anchor>
             </w:drawing>
           </mc:Choice>
-          <mc:Fallback xmlns="">
+          <mc:Fallback>
             <w:pict>
-              <v:shape w14:anchorId="5EECCFEE" id="Text Box 15" o:spid="_x0000_s1027" type="#_x0000_t202" style="position:absolute;left:0;text-align:left;margin-left:230.25pt;margin-top:172.1pt;width:219.85pt;height:11.3pt;z-index:-251658230;visibility:visible;mso-wrap-style:square;mso-height-percent:0;mso-wrap-distance-left:9pt;mso-wrap-distance-top:0;mso-wrap-distance-right:9pt;mso-wrap-distance-bottom:0;mso-position-horizontal:absolute;mso-position-horizontal-relative:text;mso-position-vertical:absolute;mso-position-vertical-relative:text;mso-height-percent:0;mso-height-relative:margin;v-text-anchor:top" o:gfxdata="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" stroked="f">
+              <v:shape w14:anchorId="5EECCFEE" id="Text Box 15" o:spid="_x0000_s1027" type="#_x0000_t202" style="position:absolute;left:0;text-align:left;margin-left:230.25pt;margin-top:172.1pt;width:219.85pt;height:11.3pt;z-index:-251658230;visibility:visible;mso-wrap-style:square;mso-height-percent:0;mso-wrap-distance-left:9pt;mso-wrap-distance-top:0;mso-wrap-distance-right:9pt;mso-wrap-distance-bottom:0;mso-position-horizontal:absolute;mso-position-horizontal-relative:text;mso-position-vertical:absolute;mso-position-vertical-relative:text;mso-height-percent:0;mso-height-relative:margin;v-text-anchor:top" o:gfxdata="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" stroked="f">
                 <v:textbox inset="0,0,0,0">
                   <w:txbxContent>
                     <w:p>
                       <w:pPr>
-                        <w:pStyle w:val="Caption"/>
+                        <w:pStyle w:val="Titulek"/>
                         <w:jc w:val="center"/>
                       </w:pPr>
                       <w:r>
@@ -666,27 +653,14 @@
                       <w:r>
                         <w:t>2.</w:t>
                       </w:r>
-                      <w:r>
-                        <w:fldChar w:fldCharType="begin"/>
-                      </w:r>
-                      <w:r>
-                        <w:instrText xml:space="preserve"> SEQ Obr. \* ARABIC </w:instrText>
-                      </w:r>
-                      <w:r>
-                        <w:fldChar w:fldCharType="separate"/>
-                      </w:r>
-                      <w:r>
-                        <w:rPr>
-                          <w:noProof/>
-                        </w:rPr>
-                        <w:t>2</w:t>
-                      </w:r>
-                      <w:r>
-                        <w:rPr>
-                          <w:noProof/>
-                        </w:rPr>
-                        <w:fldChar w:fldCharType="end"/>
-                      </w:r>
+                      <w:fldSimple w:instr=" SEQ Obr. \* ARABIC ">
+                        <w:r>
+                          <w:rPr>
+                            <w:noProof/>
+                          </w:rPr>
+                          <w:t>2</w:t>
+                        </w:r>
+                      </w:fldSimple>
                       <w:r>
                         <w:t xml:space="preserve"> Mikroskopický snímek </w:t>
                       </w:r>
@@ -811,14 +785,19 @@
         <w:rPr>
           <w:rFonts w:ascii="Calibri" w:hAnsi="Calibri" w:cs="Calibri"/>
         </w:rPr>
-        <w:t xml:space="preserve">. Tento algoritmus se řídí velmi jednoduchými pravidly inspirovanými skutečnými mozkovými buňkami. Jeho cílem je optimalizovat váhové koeficienty, kterými jsou násobeny vlastnosti vstupních dat pro výpočet „intenzity signálu“.  Jedná se o první umělý neuron, který poskytuje základ pro všechny složitější architektury </w:t>
+        <w:t xml:space="preserve">. Tento algoritmus se řídí velmi jednoduchými pravidly inspirovanými skutečnými mozkovými buňkami. Jeho cílem je optimalizovat váhové koeficienty, kterými jsou násobeny </w:t>
       </w:r>
       <w:r>
         <w:rPr>
           <w:rFonts w:ascii="Calibri" w:hAnsi="Calibri" w:cs="Calibri"/>
         </w:rPr>
-        <w:lastRenderedPageBreak/>
-        <w:t>umělých neuronových sítí. Podobnosti mezi umělými a biologickými neurony budou stále viditelnější při detailnějším vysvětlení v dalších kapitolách.</w:t>
+        <w:t>příznaky</w:t>
+      </w:r>
+      <w:r>
+        <w:rPr>
+          <w:rFonts w:ascii="Calibri" w:hAnsi="Calibri" w:cs="Calibri"/>
+        </w:rPr>
+        <w:t xml:space="preserve"> vstupních dat pro výpočet „intenzity signálu“.  Jedná se o první umělý neuron, který poskytuje základ pro všechny složitější architektury umělých neuronových sítí. Podobnosti mezi umělými a biologickými neurony budou stále viditelnější při detailnějším vysvětlení v dalších kapitolách.</w:t>
       </w:r>
     </w:p>
     <w:p>
@@ -902,7 +881,19 @@
         <w:rPr>
           <w:rFonts w:ascii="Calibri" w:hAnsi="Calibri" w:cs="Calibri"/>
         </w:rPr>
-        <w:t xml:space="preserve"> algoritmus funguje dobře zejména při řešení problému binární klasifikace. Představme si, že chceme naše data na základě jejich vlastností rozdělit do dvou tříd, </w:t>
+        <w:t xml:space="preserve"> algoritmus funguje dobře zejména při řešení problému binární klasifikace. Představme si, že chceme naše data na základě jejich </w:t>
+      </w:r>
+      <w:r>
+        <w:rPr>
+          <w:rFonts w:ascii="Calibri" w:hAnsi="Calibri" w:cs="Calibri"/>
+        </w:rPr>
+        <w:t>příznaků</w:t>
+      </w:r>
+      <w:r>
+        <w:rPr>
+          <w:rFonts w:ascii="Calibri" w:hAnsi="Calibri" w:cs="Calibri"/>
+        </w:rPr>
+        <w:t xml:space="preserve"> rozdělit do dvou tříd, </w:t>
       </w:r>
       <m:oMath>
         <m:r>
@@ -936,7 +927,19 @@
         <w:rPr>
           <w:rFonts w:ascii="Calibri" w:hAnsi="Calibri" w:cs="Calibri"/>
         </w:rPr>
-        <w:t xml:space="preserve">. Perceptron pro každý příklad vypočítá lineární kombinaci vektoru vlastností </w:t>
+        <w:t xml:space="preserve">. Perceptron pro každý příklad vypočítá lineární kombinaci vektoru </w:t>
+      </w:r>
+      <w:r>
+        <w:rPr>
+          <w:rFonts w:ascii="Calibri" w:hAnsi="Calibri" w:cs="Calibri"/>
+        </w:rPr>
+        <w:t>příznaků</w:t>
+      </w:r>
+      <w:r>
+        <w:rPr>
+          <w:rFonts w:ascii="Calibri" w:hAnsi="Calibri" w:cs="Calibri"/>
+        </w:rPr>
+        <w:t xml:space="preserve"> </w:t>
       </w:r>
       <m:oMath>
         <m:sSup>
@@ -1630,13 +1633,7 @@
         <w:rPr>
           <w:rFonts w:ascii="Calibri" w:hAnsi="Calibri" w:cs="Calibri"/>
         </w:rPr>
-        <w:t>. O tom, zda lineární vstup přesáhne stanovený práh rozhoduje nespojitá</w:t>
-      </w:r>
-      <w:r>
-        <w:rPr>
-          <w:rFonts w:ascii="Calibri" w:hAnsi="Calibri" w:cs="Calibri"/>
-        </w:rPr>
-        <w:t xml:space="preserve"> </w:t>
+        <w:t xml:space="preserve">. O tom, zda lineární vstup přesáhne stanovený práh rozhoduje </w:t>
       </w:r>
       <w:r>
         <w:rPr>
@@ -1702,6 +1699,12 @@
           <w:rFonts w:ascii="Calibri" w:hAnsi="Calibri" w:cs="Calibri"/>
         </w:rPr>
         <w:t xml:space="preserve"> na kterou zatím nelze použít gradientní přístup optimalizace</w:t>
+      </w:r>
+      <w:r>
+        <w:rPr>
+          <w:rFonts w:ascii="Calibri" w:hAnsi="Calibri" w:cs="Calibri"/>
+        </w:rPr>
+        <w:t xml:space="preserve"> (kvůli její nespojitosti – viz kapitola 3)</w:t>
       </w:r>
       <w:r>
         <w:rPr>
@@ -2049,6 +2052,32 @@
     <w:p>
       <w:pPr>
         <w:ind w:left="360"/>
+        <w:rPr>
+          <w:rFonts w:ascii="Calibri" w:eastAsiaTheme="minorEastAsia" w:hAnsi="Calibri" w:cs="Calibri"/>
+          <w:color w:val="000000"/>
+        </w:rPr>
+      </w:pPr>
+      <w:r>
+        <w:rPr>
+          <w:rFonts w:ascii="Calibri" w:eastAsiaTheme="minorEastAsia" w:hAnsi="Calibri" w:cs="Calibri"/>
+          <w:color w:val="000000"/>
+        </w:rPr>
+        <w:t>Neboli:</w:t>
+      </w:r>
+    </w:p>
+    <w:p>
+      <w:pPr>
+        <w:rPr>
+          <w:rFonts w:cstheme="minorHAnsi"/>
+          <w:b/>
+          <w:bCs/>
+          <w:color w:val="000000"/>
+        </w:rPr>
+      </w:pPr>
+    </w:p>
+    <w:p>
+      <w:pPr>
+        <w:ind w:left="360"/>
         <w:jc w:val="center"/>
         <w:rPr>
           <w:rFonts w:ascii="Calibri" w:eastAsiaTheme="minorEastAsia" w:hAnsi="Calibri" w:cs="Calibri"/>
@@ -2285,7 +2314,21 @@
           <w:rFonts w:cstheme="minorHAnsi"/>
           <w:color w:val="000000"/>
         </w:rPr>
-        <w:t xml:space="preserve"> a korespondující první vlastnosti hodnotu 1:</w:t>
+        <w:t xml:space="preserve"> a korespondující první </w:t>
+      </w:r>
+      <w:r>
+        <w:rPr>
+          <w:rFonts w:cstheme="minorHAnsi"/>
+          <w:color w:val="000000"/>
+        </w:rPr>
+        <w:t>příznaky</w:t>
+      </w:r>
+      <w:r>
+        <w:rPr>
+          <w:rFonts w:cstheme="minorHAnsi"/>
+          <w:color w:val="000000"/>
+        </w:rPr>
+        <w:t xml:space="preserve"> hodnotu 1:</w:t>
       </w:r>
     </w:p>
     <w:p>
@@ -2628,7 +2671,6 @@
         <w:rPr>
           <w:color w:val="000000"/>
         </w:rPr>
-        <w:lastRenderedPageBreak/>
         <w:t xml:space="preserve">Negativní práh </w:t>
       </w:r>
       <m:oMath>
@@ -2673,7 +2715,19 @@
         <w:rPr>
           <w:color w:val="000000"/>
         </w:rPr>
-        <w:t>můžeme nyní napsat v kompaktní formě</w:t>
+        <w:t xml:space="preserve">můžeme nyní napsat v kompaktní </w:t>
+      </w:r>
+      <w:r>
+        <w:rPr>
+          <w:color w:val="000000"/>
+        </w:rPr>
+        <w:t xml:space="preserve">vektorové </w:t>
+      </w:r>
+      <w:r>
+        <w:rPr>
+          <w:color w:val="000000"/>
+        </w:rPr>
+        <w:t>formě</w:t>
       </w:r>
       <w:r>
         <w:rPr>
@@ -3028,7 +3082,21 @@
           <w:rFonts w:cstheme="minorHAnsi"/>
           <w:color w:val="000000"/>
         </w:rPr>
-        <w:t xml:space="preserve">a vektoru vlastností příkladu </w:t>
+        <w:t xml:space="preserve">a vektoru </w:t>
+      </w:r>
+      <w:r>
+        <w:rPr>
+          <w:rFonts w:cstheme="minorHAnsi"/>
+          <w:color w:val="000000"/>
+        </w:rPr>
+        <w:t>příznaků</w:t>
+      </w:r>
+      <w:r>
+        <w:rPr>
+          <w:rFonts w:cstheme="minorHAnsi"/>
+          <w:color w:val="000000"/>
+        </w:rPr>
+        <w:t xml:space="preserve"> příkladu </w:t>
       </w:r>
       <m:oMath>
         <m:sSup>
@@ -3458,14 +3526,14 @@
               </wp:anchor>
             </w:drawing>
           </mc:Choice>
-          <mc:Fallback xmlns="">
+          <mc:Fallback>
             <w:pict>
-              <v:shape w14:anchorId="4CCC79E0" id="Text Box 16" o:spid="_x0000_s1028" type="#_x0000_t202" style="position:absolute;left:0;text-align:left;margin-left:18.4pt;margin-top:225.3pt;width:413.8pt;height:12.45pt;z-index:-251658229;visibility:visible;mso-wrap-style:square;mso-height-percent:0;mso-wrap-distance-left:9pt;mso-wrap-distance-top:0;mso-wrap-distance-right:9pt;mso-wrap-distance-bottom:0;mso-position-horizontal:absolute;mso-position-horizontal-relative:text;mso-position-vertical:absolute;mso-position-vertical-relative:text;mso-height-percent:0;mso-height-relative:margin;v-text-anchor:top" o:gfxdata="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" stroked="f">
+              <v:shape w14:anchorId="4CCC79E0" id="Text Box 16" o:spid="_x0000_s1028" type="#_x0000_t202" style="position:absolute;left:0;text-align:left;margin-left:18.4pt;margin-top:225.3pt;width:413.8pt;height:12.45pt;z-index:-251658229;visibility:visible;mso-wrap-style:square;mso-height-percent:0;mso-wrap-distance-left:9pt;mso-wrap-distance-top:0;mso-wrap-distance-right:9pt;mso-wrap-distance-bottom:0;mso-position-horizontal:absolute;mso-position-horizontal-relative:text;mso-position-vertical:absolute;mso-position-vertical-relative:text;mso-height-percent:0;mso-height-relative:margin;v-text-anchor:top" o:gfxdata="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" stroked="f">
                 <v:textbox inset="0,0,0,0">
                   <w:txbxContent>
                     <w:p>
                       <w:pPr>
-                        <w:pStyle w:val="Caption"/>
+                        <w:pStyle w:val="Titulek"/>
                         <w:jc w:val="center"/>
                         <w:rPr>
                           <w:rFonts w:ascii="Calibri" w:hAnsi="Calibri" w:cs="Calibri"/>
@@ -3478,27 +3546,14 @@
                       <w:r>
                         <w:t>2.</w:t>
                       </w:r>
-                      <w:r>
-                        <w:fldChar w:fldCharType="begin"/>
-                      </w:r>
-                      <w:r>
-                        <w:instrText xml:space="preserve"> SEQ Obr. \* ARABIC </w:instrText>
-                      </w:r>
-                      <w:r>
-                        <w:fldChar w:fldCharType="separate"/>
-                      </w:r>
-                      <w:r>
-                        <w:rPr>
-                          <w:noProof/>
-                        </w:rPr>
-                        <w:t>3</w:t>
-                      </w:r>
-                      <w:r>
-                        <w:rPr>
-                          <w:noProof/>
-                        </w:rPr>
-                        <w:fldChar w:fldCharType="end"/>
-                      </w:r>
+                      <w:fldSimple w:instr=" SEQ Obr. \* ARABIC ">
+                        <w:r>
+                          <w:rPr>
+                            <w:noProof/>
+                          </w:rPr>
+                          <w:t>3</w:t>
+                        </w:r>
+                      </w:fldSimple>
                       <w:r>
                         <w:t xml:space="preserve"> Skoková aktivační funkce vytvářející predikce</w:t>
                       </w:r>
@@ -3722,7 +3777,6 @@
               <w:rFonts w:ascii="Cambria Math" w:hAnsi="Cambria Math" w:cstheme="minorHAnsi"/>
               <w:color w:val="000000"/>
             </w:rPr>
-            <w:lastRenderedPageBreak/>
             <m:t>Y</m:t>
           </m:r>
           <m:r>
@@ -3936,14 +3990,30 @@
           <w:iCs/>
           <w:color w:val="000000"/>
         </w:rPr>
-        <w:t>učení pod dohledem</w:t>
+        <w:t xml:space="preserve">učení </w:t>
       </w:r>
       <w:r>
         <w:rPr>
           <w:rFonts w:eastAsiaTheme="minorEastAsia" w:cstheme="minorHAnsi"/>
-          <w:color w:val="000000"/>
-        </w:rPr>
-        <w:t xml:space="preserve"> (z anglického </w:t>
+          <w:i/>
+          <w:iCs/>
+          <w:color w:val="000000"/>
+        </w:rPr>
+        <w:t>s učitelem</w:t>
+      </w:r>
+      <w:r>
+        <w:rPr>
+          <w:rFonts w:eastAsiaTheme="minorEastAsia" w:cstheme="minorHAnsi"/>
+          <w:color w:val="000000"/>
+        </w:rPr>
+        <w:t xml:space="preserve"> </w:t>
+      </w:r>
+      <w:r>
+        <w:rPr>
+          <w:rFonts w:eastAsiaTheme="minorEastAsia" w:cstheme="minorHAnsi"/>
+          <w:color w:val="000000"/>
+        </w:rPr>
+        <w:t xml:space="preserve">(z anglického </w:t>
       </w:r>
       <w:proofErr w:type="spellStart"/>
       <w:r>
@@ -4434,8 +4504,20 @@
       <w:r>
         <w:rPr>
           <w:rFonts w:eastAsiaTheme="minorEastAsia" w:cstheme="minorHAnsi"/>
-          <w:b/>
-          <w:bCs/>
+          <w:color w:val="000000"/>
+        </w:rPr>
+        <w:t>, závislé</w:t>
+      </w:r>
+      <w:r>
+        <w:rPr>
+          <w:rFonts w:eastAsiaTheme="minorEastAsia" w:cstheme="minorHAnsi"/>
+          <w:color w:val="000000"/>
+        </w:rPr>
+        <w:t>ho</w:t>
+      </w:r>
+      <w:r>
+        <w:rPr>
+          <w:rFonts w:eastAsiaTheme="minorEastAsia" w:cstheme="minorHAnsi"/>
           <w:color w:val="000000"/>
         </w:rPr>
         <w:t xml:space="preserve"> </w:t>
@@ -4445,7 +4527,21 @@
           <w:rFonts w:eastAsiaTheme="minorEastAsia" w:cstheme="minorHAnsi"/>
           <w:color w:val="000000"/>
         </w:rPr>
-        <w:t xml:space="preserve">, závislé vlastnosti </w:t>
+        <w:t>příznak</w:t>
+      </w:r>
+      <w:r>
+        <w:rPr>
+          <w:rFonts w:eastAsiaTheme="minorEastAsia" w:cstheme="minorHAnsi"/>
+          <w:color w:val="000000"/>
+        </w:rPr>
+        <w:t>u</w:t>
+      </w:r>
+      <w:r>
+        <w:rPr>
+          <w:rFonts w:eastAsiaTheme="minorEastAsia" w:cstheme="minorHAnsi"/>
+          <w:color w:val="000000"/>
+        </w:rPr>
+        <w:t xml:space="preserve"> </w:t>
       </w:r>
       <m:oMath>
         <m:sSubSup>
@@ -4981,14 +5077,14 @@
               </wp:anchor>
             </w:drawing>
           </mc:Choice>
-          <mc:Fallback xmlns="">
+          <mc:Fallback>
             <w:pict>
-              <v:shape w14:anchorId="3CE19DA9" id="Text Box 17" o:spid="_x0000_s1029" type="#_x0000_t202" style="position:absolute;left:0;text-align:left;margin-left:19pt;margin-top:275.15pt;width:429.9pt;height:13.65pt;z-index:-251658228;visibility:visible;mso-wrap-style:square;mso-height-percent:0;mso-wrap-distance-left:9pt;mso-wrap-distance-top:0;mso-wrap-distance-right:9pt;mso-wrap-distance-bottom:0;mso-position-horizontal:absolute;mso-position-horizontal-relative:text;mso-position-vertical:absolute;mso-position-vertical-relative:text;mso-height-percent:0;mso-height-relative:margin;v-text-anchor:top" o:gfxdata="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" stroked="f">
+              <v:shape w14:anchorId="3CE19DA9" id="Text Box 17" o:spid="_x0000_s1029" type="#_x0000_t202" style="position:absolute;left:0;text-align:left;margin-left:19pt;margin-top:275.15pt;width:429.9pt;height:13.65pt;z-index:-251658228;visibility:visible;mso-wrap-style:square;mso-height-percent:0;mso-wrap-distance-left:9pt;mso-wrap-distance-top:0;mso-wrap-distance-right:9pt;mso-wrap-distance-bottom:0;mso-position-horizontal:absolute;mso-position-horizontal-relative:text;mso-position-vertical:absolute;mso-position-vertical-relative:text;mso-height-percent:0;mso-height-relative:margin;v-text-anchor:top" o:gfxdata="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" stroked="f">
                 <v:textbox inset="0,0,0,0">
                   <w:txbxContent>
                     <w:p>
                       <w:pPr>
-                        <w:pStyle w:val="Caption"/>
+                        <w:pStyle w:val="Titulek"/>
                         <w:jc w:val="center"/>
                         <w:rPr>
                           <w:rFonts w:cstheme="minorHAnsi"/>
@@ -5002,27 +5098,14 @@
                       <w:r>
                         <w:t>2.</w:t>
                       </w:r>
-                      <w:r>
-                        <w:fldChar w:fldCharType="begin"/>
-                      </w:r>
-                      <w:r>
-                        <w:instrText xml:space="preserve"> SEQ Obr. \* ARABIC </w:instrText>
-                      </w:r>
-                      <w:r>
-                        <w:fldChar w:fldCharType="separate"/>
-                      </w:r>
-                      <w:r>
-                        <w:rPr>
-                          <w:noProof/>
-                        </w:rPr>
-                        <w:t>4</w:t>
-                      </w:r>
-                      <w:r>
-                        <w:rPr>
-                          <w:noProof/>
-                        </w:rPr>
-                        <w:fldChar w:fldCharType="end"/>
-                      </w:r>
+                      <w:fldSimple w:instr=" SEQ Obr. \* ARABIC ">
+                        <w:r>
+                          <w:rPr>
+                            <w:noProof/>
+                          </w:rPr>
+                          <w:t>4</w:t>
+                        </w:r>
+                      </w:fldSimple>
                       <w:r>
                         <w:t xml:space="preserve"> Schéma </w:t>
                       </w:r>
@@ -5121,7 +5204,13 @@
         </w:drawing>
       </w:r>
       <w:r>
-        <w:t xml:space="preserve">Během klasifikace každého příkladu z trénovacího vzorku takto postupně aktualizujeme každý váhový koeficient. </w:t>
+        <w:t>Během klasifikace každého příkladu z </w:t>
+      </w:r>
+      <w:r>
+        <w:t>tréninkového</w:t>
+      </w:r>
+      <w:r>
+        <w:t xml:space="preserve"> vzorku takto postupně aktualizujeme každý váhový koeficient. </w:t>
       </w:r>
       <w:proofErr w:type="spellStart"/>
       <w:r>
@@ -5132,7 +5221,13 @@
       </w:r>
       <w:proofErr w:type="spellEnd"/>
       <w:r>
-        <w:t xml:space="preserve"> se obvykle trénuje na celkovém datovém souboru několikrát. Pro počet trénovacích iterací se používá název </w:t>
+        <w:t xml:space="preserve"> se obvykle trénuje na celkovém datovém souboru několikrát. Pro počet </w:t>
+      </w:r>
+      <w:r>
+        <w:t>tréninkových</w:t>
+      </w:r>
+      <w:r>
+        <w:t xml:space="preserve"> iterací se používá název </w:t>
       </w:r>
       <w:r>
         <w:rPr>
@@ -5256,7 +5351,6 @@
           <w:b/>
           <w:bCs/>
         </w:rPr>
-        <w:lastRenderedPageBreak/>
         <w:t xml:space="preserve">2.4 </w:t>
       </w:r>
       <w:r>
@@ -5580,7 +5674,49 @@
           <w:rFonts w:eastAsiaTheme="minorEastAsia" w:cstheme="minorHAnsi"/>
           <w:color w:val="000000"/>
         </w:rPr>
-        <w:t>Iterace přes každý příklad trénovací datové množiny podle počtu epoch</w:t>
+        <w:t xml:space="preserve">Iterace přes každý příklad </w:t>
+      </w:r>
+      <w:r>
+        <w:rPr>
+          <w:rFonts w:eastAsiaTheme="minorEastAsia" w:cstheme="minorHAnsi"/>
+          <w:color w:val="000000"/>
+        </w:rPr>
+        <w:t>tréninkové</w:t>
+      </w:r>
+      <w:r>
+        <w:rPr>
+          <w:rFonts w:eastAsiaTheme="minorEastAsia" w:cstheme="minorHAnsi"/>
+          <w:color w:val="000000"/>
+        </w:rPr>
+        <w:t xml:space="preserve"> datové množiny </w:t>
+      </w:r>
+      <w:r>
+        <w:rPr>
+          <w:rFonts w:eastAsiaTheme="minorEastAsia" w:cstheme="minorHAnsi"/>
+          <w:color w:val="000000"/>
+        </w:rPr>
+        <w:t>a</w:t>
+      </w:r>
+      <w:r>
+        <w:rPr>
+          <w:rFonts w:eastAsiaTheme="minorEastAsia" w:cstheme="minorHAnsi"/>
+          <w:color w:val="000000"/>
+        </w:rPr>
+        <w:t xml:space="preserve"> poč</w:t>
+      </w:r>
+      <w:r>
+        <w:rPr>
+          <w:rFonts w:eastAsiaTheme="minorEastAsia" w:cstheme="minorHAnsi"/>
+          <w:color w:val="000000"/>
+        </w:rPr>
+        <w:t>et</w:t>
+      </w:r>
+      <w:r>
+        <w:rPr>
+          <w:rFonts w:eastAsiaTheme="minorEastAsia" w:cstheme="minorHAnsi"/>
+          <w:color w:val="000000"/>
+        </w:rPr>
+        <w:t xml:space="preserve"> epoch</w:t>
       </w:r>
     </w:p>
     <w:p>
@@ -5628,23 +5764,14 @@
           <w:rFonts w:eastAsiaTheme="minorEastAsia" w:cstheme="minorHAnsi"/>
           <w:color w:val="000000"/>
         </w:rPr>
-        <w:t xml:space="preserve"> a výstupu funkce </w:t>
+        <w:t xml:space="preserve"> a výstupu </w:t>
       </w:r>
       <w:r>
         <w:rPr>
           <w:rFonts w:eastAsiaTheme="minorEastAsia" w:cstheme="minorHAnsi"/>
-          <w:i/>
-          <w:iCs/>
-          <w:color w:val="000000"/>
-        </w:rPr>
-        <w:t>binárního kroku</w:t>
-      </w:r>
-      <w:r>
-        <w:rPr>
-          <w:rFonts w:eastAsiaTheme="minorEastAsia" w:cstheme="minorHAnsi"/>
-          <w:color w:val="000000"/>
-        </w:rPr>
-        <w:t xml:space="preserve"> </w:t>
+          <w:color w:val="000000"/>
+        </w:rPr>
+        <w:t xml:space="preserve">skokové funkce </w:t>
       </w:r>
       <m:oMath>
         <m:r>
@@ -5878,6 +6005,29 @@
         <w:t>separovatelná</w:t>
       </w:r>
       <w:proofErr w:type="spellEnd"/>
+      <w:r>
+        <w:rPr>
+          <w:rFonts w:eastAsiaTheme="minorEastAsia"/>
+          <w:color w:val="000000"/>
+        </w:rPr>
+        <w:t xml:space="preserve"> (úplné oddělení dat v </w:t>
+      </w:r>
+      <w:proofErr w:type="spellStart"/>
+      <w:r>
+        <w:rPr>
+          <w:rFonts w:eastAsiaTheme="minorEastAsia"/>
+          <w:color w:val="000000"/>
+        </w:rPr>
+        <w:t>ruznách</w:t>
+      </w:r>
+      <w:proofErr w:type="spellEnd"/>
+      <w:r>
+        <w:rPr>
+          <w:rFonts w:eastAsiaTheme="minorEastAsia"/>
+          <w:color w:val="000000"/>
+        </w:rPr>
+        <w:t xml:space="preserve"> výstupních třídách lineárním útvarem, například přímkou ve 2D případě – viz obr. 2.5)</w:t>
+      </w:r>
       <w:r>
         <w:rPr>
           <w:rFonts w:eastAsiaTheme="minorEastAsia"/>
@@ -6011,14 +6161,14 @@
               </wp:anchor>
             </w:drawing>
           </mc:Choice>
-          <mc:Fallback xmlns="">
+          <mc:Fallback>
             <w:pict>
-              <v:shape w14:anchorId="7D24C414" id="Text Box 18" o:spid="_x0000_s1030" type="#_x0000_t202" style="position:absolute;left:0;text-align:left;margin-left:20.8pt;margin-top:136.6pt;width:427.55pt;height:12.45pt;z-index:-251658227;visibility:visible;mso-wrap-style:square;mso-height-percent:0;mso-wrap-distance-left:9pt;mso-wrap-distance-top:0;mso-wrap-distance-right:9pt;mso-wrap-distance-bottom:0;mso-position-horizontal:absolute;mso-position-horizontal-relative:text;mso-position-vertical:absolute;mso-position-vertical-relative:text;mso-height-percent:0;mso-height-relative:margin;v-text-anchor:top" o:gfxdata="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" stroked="f">
+              <v:shape w14:anchorId="7D24C414" id="Text Box 18" o:spid="_x0000_s1030" type="#_x0000_t202" style="position:absolute;left:0;text-align:left;margin-left:20.8pt;margin-top:136.6pt;width:427.55pt;height:12.45pt;z-index:-251658227;visibility:visible;mso-wrap-style:square;mso-height-percent:0;mso-wrap-distance-left:9pt;mso-wrap-distance-top:0;mso-wrap-distance-right:9pt;mso-wrap-distance-bottom:0;mso-position-horizontal:absolute;mso-position-horizontal-relative:text;mso-position-vertical:absolute;mso-position-vertical-relative:text;mso-height-percent:0;mso-height-relative:margin;v-text-anchor:top" o:gfxdata="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" stroked="f">
                 <v:textbox inset="0,0,0,0">
                   <w:txbxContent>
                     <w:p>
                       <w:pPr>
-                        <w:pStyle w:val="Caption"/>
+                        <w:pStyle w:val="Titulek"/>
                         <w:jc w:val="center"/>
                         <w:rPr>
                           <w:rFonts w:cstheme="minorHAnsi"/>
@@ -6032,27 +6182,14 @@
                       <w:r>
                         <w:t>2.</w:t>
                       </w:r>
-                      <w:r>
-                        <w:fldChar w:fldCharType="begin"/>
-                      </w:r>
-                      <w:r>
-                        <w:instrText xml:space="preserve"> SEQ Obr. \* ARABIC </w:instrText>
-                      </w:r>
-                      <w:r>
-                        <w:fldChar w:fldCharType="separate"/>
-                      </w:r>
-                      <w:r>
-                        <w:rPr>
-                          <w:noProof/>
-                        </w:rPr>
-                        <w:t>5</w:t>
-                      </w:r>
-                      <w:r>
-                        <w:rPr>
-                          <w:noProof/>
-                        </w:rPr>
-                        <w:fldChar w:fldCharType="end"/>
-                      </w:r>
+                      <w:fldSimple w:instr=" SEQ Obr. \* ARABIC ">
+                        <w:r>
+                          <w:rPr>
+                            <w:noProof/>
+                          </w:rPr>
+                          <w:t>5</w:t>
+                        </w:r>
+                      </w:fldSimple>
                       <w:r>
                         <w:t xml:space="preserve"> Příklady lineárně rozdělitelných a nerozdělitelných datových bodů</w:t>
                       </w:r>
@@ -6273,7 +6410,6 @@
           <w:rFonts w:eastAsiaTheme="minorEastAsia" w:cstheme="minorHAnsi"/>
           <w:color w:val="000000"/>
         </w:rPr>
-        <w:lastRenderedPageBreak/>
         <w:t xml:space="preserve">   </w:t>
       </w:r>
       <w:bookmarkStart w:id="0" w:name="_MON_1706275133"/>
@@ -6284,7 +6420,7 @@
           <w:noProof/>
           <w:color w:val="000000"/>
         </w:rPr>
-        <w:object w:dxaOrig="9072" w:dyaOrig="12452" w14:anchorId="7A2AFDBE">
+        <w:object w:dxaOrig="9072" w:dyaOrig="12449" w14:anchorId="7A2AFDBE">
           <v:shapetype id="_x0000_t75" coordsize="21600,21600" o:spt="75" o:preferrelative="t" path="m@4@5l@4@11@9@11@9@5xe" filled="f" stroked="f">
             <v:stroke joinstyle="miter"/>
             <v:formulas>
@@ -6304,10 +6440,10 @@
             <v:path o:extrusionok="f" gradientshapeok="t" o:connecttype="rect"/>
             <o:lock v:ext="edit" aspectratio="t"/>
           </v:shapetype>
-          <v:shape id="_x0000_i1037" type="#_x0000_t75" alt="" style="width:453.75pt;height:622.5pt" o:ole="">
+          <v:shape id="_x0000_i1025" type="#_x0000_t75" style="width:453.9pt;height:622.65pt" o:ole="">
             <v:imagedata r:id="rId10" o:title="" cropbottom="2439f" cropright="1826f"/>
           </v:shape>
-          <o:OLEObject Type="Embed" ProgID="Word.OpenDocumentText.12" ShapeID="_x0000_i1037" DrawAspect="Content" ObjectID="_1708806060" r:id="rId11"/>
+          <o:OLEObject Type="Embed" ProgID="Word.OpenDocumentText.12" ShapeID="_x0000_i1025" DrawAspect="Content" ObjectID="_1709240030" r:id="rId11"/>
         </w:object>
       </w:r>
     </w:p>
@@ -6411,7 +6547,88 @@
           <w:rFonts w:cstheme="minorHAnsi"/>
           <w:color w:val="000000"/>
         </w:rPr>
-        <w:t>která jako parametry vyžaduje vlastnosti příkladů v trénovacím datovém souboru a jejich skutečné třídy pro porovnání. Na základě výše definovaného učebního pravidla optimalizuje váhové koeficienty.</w:t>
+        <w:t xml:space="preserve">která jako parametry vyžaduje </w:t>
+      </w:r>
+      <w:r>
+        <w:rPr>
+          <w:rFonts w:cstheme="minorHAnsi"/>
+          <w:color w:val="000000"/>
+        </w:rPr>
+        <w:t>příznaky</w:t>
+      </w:r>
+      <w:r>
+        <w:rPr>
+          <w:rFonts w:cstheme="minorHAnsi"/>
+          <w:color w:val="000000"/>
+        </w:rPr>
+        <w:t xml:space="preserve"> příkladů v </w:t>
+      </w:r>
+      <w:r>
+        <w:rPr>
+          <w:rFonts w:cstheme="minorHAnsi"/>
+          <w:color w:val="000000"/>
+        </w:rPr>
+        <w:t>tréninkovém</w:t>
+      </w:r>
+      <w:r>
+        <w:rPr>
+          <w:rFonts w:cstheme="minorHAnsi"/>
+          <w:color w:val="000000"/>
+        </w:rPr>
+        <w:t xml:space="preserve"> datovém </w:t>
+      </w:r>
+      <w:r>
+        <w:rPr>
+          <w:rFonts w:cstheme="minorHAnsi"/>
+          <w:color w:val="000000"/>
+        </w:rPr>
+        <w:t xml:space="preserve">souboru </w:t>
+      </w:r>
+      <w:r>
+        <w:rPr>
+          <w:rFonts w:cstheme="minorHAnsi"/>
+          <w:b/>
+          <w:bCs/>
+          <w:color w:val="000000"/>
+        </w:rPr>
+        <w:t>X</w:t>
+      </w:r>
+      <w:r>
+        <w:rPr>
+          <w:rFonts w:cstheme="minorHAnsi"/>
+          <w:color w:val="000000"/>
+        </w:rPr>
+        <w:t xml:space="preserve"> </w:t>
+      </w:r>
+      <w:r>
+        <w:rPr>
+          <w:rFonts w:cstheme="minorHAnsi"/>
+          <w:color w:val="000000"/>
+        </w:rPr>
+        <w:t xml:space="preserve">a jejich skutečné třídy </w:t>
+      </w:r>
+      <w:r>
+        <w:rPr>
+          <w:rFonts w:cstheme="minorHAnsi"/>
+          <w:b/>
+          <w:bCs/>
+          <w:color w:val="000000"/>
+        </w:rPr>
+        <w:t>y</w:t>
+      </w:r>
+      <w:r>
+        <w:rPr>
+          <w:rFonts w:cstheme="minorHAnsi"/>
+          <w:color w:val="000000"/>
+        </w:rPr>
+        <w:t xml:space="preserve"> </w:t>
+      </w:r>
+      <w:r>
+        <w:rPr>
+          <w:rFonts w:cstheme="minorHAnsi"/>
+          <w:color w:val="000000"/>
+        </w:rPr>
+        <w:t>pro porovnání. Na základě výše definovaného učebního pravidla optimalizuje váhové koeficienty.</w:t>
       </w:r>
     </w:p>
     <w:p>
@@ -6611,14 +6828,14 @@
               </wp:anchor>
             </w:drawing>
           </mc:Choice>
-          <mc:Fallback xmlns="">
+          <mc:Fallback>
             <w:pict>
-              <v:shape w14:anchorId="67A69091" id="Text Box 19" o:spid="_x0000_s1031" type="#_x0000_t202" style="position:absolute;left:0;text-align:left;margin-left:18.4pt;margin-top:299.65pt;width:422.5pt;height:11.3pt;z-index:251658254;visibility:visible;mso-wrap-style:square;mso-height-percent:0;mso-wrap-distance-left:9pt;mso-wrap-distance-top:0;mso-wrap-distance-right:9pt;mso-wrap-distance-bottom:0;mso-position-horizontal:absolute;mso-position-horizontal-relative:text;mso-position-vertical:absolute;mso-position-vertical-relative:text;mso-height-percent:0;mso-height-relative:margin;v-text-anchor:top" o:gfxdata="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" stroked="f">
+              <v:shape w14:anchorId="67A69091" id="Text Box 19" o:spid="_x0000_s1031" type="#_x0000_t202" style="position:absolute;left:0;text-align:left;margin-left:18.4pt;margin-top:299.65pt;width:422.5pt;height:11.3pt;z-index:251658254;visibility:visible;mso-wrap-style:square;mso-height-percent:0;mso-wrap-distance-left:9pt;mso-wrap-distance-top:0;mso-wrap-distance-right:9pt;mso-wrap-distance-bottom:0;mso-position-horizontal:absolute;mso-position-horizontal-relative:text;mso-position-vertical:absolute;mso-position-vertical-relative:text;mso-height-percent:0;mso-height-relative:margin;v-text-anchor:top" o:gfxdata="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" stroked="f">
                 <v:textbox inset="0,0,0,0">
                   <w:txbxContent>
                     <w:p>
                       <w:pPr>
-                        <w:pStyle w:val="Caption"/>
+                        <w:pStyle w:val="Titulek"/>
                         <w:jc w:val="center"/>
                         <w:rPr>
                           <w:rFonts w:cstheme="minorHAnsi"/>
@@ -6632,27 +6849,14 @@
                       <w:r>
                         <w:t>2.</w:t>
                       </w:r>
-                      <w:r>
-                        <w:fldChar w:fldCharType="begin"/>
-                      </w:r>
-                      <w:r>
-                        <w:instrText xml:space="preserve"> SEQ Obr. \* ARABIC </w:instrText>
-                      </w:r>
-                      <w:r>
-                        <w:fldChar w:fldCharType="separate"/>
-                      </w:r>
-                      <w:r>
-                        <w:rPr>
-                          <w:noProof/>
-                        </w:rPr>
-                        <w:t>6</w:t>
-                      </w:r>
-                      <w:r>
-                        <w:rPr>
-                          <w:noProof/>
-                        </w:rPr>
-                        <w:fldChar w:fldCharType="end"/>
-                      </w:r>
+                      <w:fldSimple w:instr=" SEQ Obr. \* ARABIC ">
+                        <w:r>
+                          <w:rPr>
+                            <w:noProof/>
+                          </w:rPr>
+                          <w:t>6</w:t>
+                        </w:r>
+                      </w:fldSimple>
                       <w:r>
                         <w:t xml:space="preserve"> Popsaná reprezentace datového souboru Iris</w:t>
                       </w:r>
@@ -6786,7 +6990,23 @@
           <w:rFonts w:cstheme="minorHAnsi"/>
           <w:color w:val="000000"/>
         </w:rPr>
-        <w:t xml:space="preserve">, kde každý řádek reprezentuje jeden příklad </w:t>
+        <w:t xml:space="preserve">, kde každý řádek </w:t>
+      </w:r>
+      <w:r>
+        <w:rPr>
+          <w:rFonts w:cstheme="minorHAnsi"/>
+          <w:i/>
+          <w:iCs/>
+          <w:color w:val="000000"/>
+        </w:rPr>
+        <w:t>i</w:t>
+      </w:r>
+      <w:r>
+        <w:rPr>
+          <w:rFonts w:cstheme="minorHAnsi"/>
+          <w:color w:val="000000"/>
+        </w:rPr>
+        <w:t xml:space="preserve"> reprezentuje jeden příklad </w:t>
       </w:r>
       <m:oMath>
         <m:sSup>
@@ -6832,7 +7052,23 @@
           <w:rFonts w:cstheme="minorHAnsi"/>
           <w:color w:val="000000"/>
         </w:rPr>
-        <w:t xml:space="preserve"> a každý sloupec představuje danou vlastnost </w:t>
+        <w:t xml:space="preserve"> a každý sloupec </w:t>
+      </w:r>
+      <w:r>
+        <w:rPr>
+          <w:rFonts w:cstheme="minorHAnsi"/>
+          <w:i/>
+          <w:iCs/>
+          <w:color w:val="000000"/>
+        </w:rPr>
+        <w:t xml:space="preserve">j </w:t>
+      </w:r>
+      <w:r>
+        <w:rPr>
+          <w:rFonts w:cstheme="minorHAnsi"/>
+          <w:color w:val="000000"/>
+        </w:rPr>
+        <w:t xml:space="preserve">představuje daný příznak </w:t>
       </w:r>
       <m:oMath>
         <m:sSubSup>
@@ -8217,7 +8453,21 @@
           <w:rFonts w:cstheme="minorHAnsi"/>
           <w:color w:val="000000"/>
         </w:rPr>
-        <w:t xml:space="preserve">, takže trénovací datový </w:t>
+        <w:t xml:space="preserve">, takže </w:t>
+      </w:r>
+      <w:r>
+        <w:rPr>
+          <w:rFonts w:cstheme="minorHAnsi"/>
+          <w:color w:val="000000"/>
+        </w:rPr>
+        <w:t>tréninkový</w:t>
+      </w:r>
+      <w:r>
+        <w:rPr>
+          <w:rFonts w:cstheme="minorHAnsi"/>
+          <w:color w:val="000000"/>
+        </w:rPr>
+        <w:t xml:space="preserve"> datový </w:t>
       </w:r>
       <m:oMath>
         <m:r>
@@ -9500,10 +9750,10 @@
           <w:color w:val="000000"/>
         </w:rPr>
         <w:object w:dxaOrig="9072" w:dyaOrig="3172" w14:anchorId="5E554EBE">
-          <v:shape id="_x0000_i1026" type="#_x0000_t75" alt="" style="width:444.75pt;height:154.5pt;mso-width-percent:0;mso-height-percent:0;mso-width-percent:0;mso-height-percent:0" o:ole="">
+          <v:shape id="_x0000_i1026" type="#_x0000_t75" style="width:444.65pt;height:154.35pt" o:ole="">
             <v:imagedata r:id="rId13" o:title="" cropbottom="1323f" cropright="853f"/>
           </v:shape>
-          <o:OLEObject Type="Embed" ProgID="Word.OpenDocumentText.12" ShapeID="_x0000_i1026" DrawAspect="Content" ObjectID="_1708806061" r:id="rId14"/>
+          <o:OLEObject Type="Embed" ProgID="Word.OpenDocumentText.12" ShapeID="_x0000_i1026" DrawAspect="Content" ObjectID="_1709240031" r:id="rId14"/>
         </w:object>
       </w:r>
     </w:p>
@@ -9545,7 +9795,21 @@
           <w:rFonts w:cstheme="minorHAnsi"/>
           <w:color w:val="000000"/>
         </w:rPr>
-        <w:t>Datový soubor bude dále rozdělen na 80 trénovacích vzorků (40 od každého druhu) a 20 pro testování natrénovaného modelu (10 od každého druhu):</w:t>
+        <w:t xml:space="preserve">Datový soubor bude dále rozdělen na 80 </w:t>
+      </w:r>
+      <w:r>
+        <w:rPr>
+          <w:rFonts w:cstheme="minorHAnsi"/>
+          <w:color w:val="000000"/>
+        </w:rPr>
+        <w:t>tréninkových</w:t>
+      </w:r>
+      <w:r>
+        <w:rPr>
+          <w:rFonts w:cstheme="minorHAnsi"/>
+          <w:color w:val="000000"/>
+        </w:rPr>
+        <w:t xml:space="preserve"> vzorků (40 od každého druhu) a 20 pro testování natrénovaného modelu (10 od každého druhu):</w:t>
       </w:r>
     </w:p>
     <w:p>
@@ -9571,10 +9835,10 @@
           <w:color w:val="000000"/>
         </w:rPr>
         <w:object w:dxaOrig="9072" w:dyaOrig="1133" w14:anchorId="09BABE72">
-          <v:shape id="_x0000_i1027" type="#_x0000_t75" alt="" style="width:444.75pt;height:45pt;mso-width-percent:0;mso-height-percent:0;mso-width-percent:0;mso-height-percent:0" o:ole="">
+          <v:shape id="_x0000_i1027" type="#_x0000_t75" style="width:444.65pt;height:44.95pt" o:ole="">
             <v:imagedata r:id="rId15" o:title="" cropbottom="11658f" cropright="701f"/>
           </v:shape>
-          <o:OLEObject Type="Embed" ProgID="Word.OpenDocumentText.12" ShapeID="_x0000_i1027" DrawAspect="Content" ObjectID="_1708806062" r:id="rId16"/>
+          <o:OLEObject Type="Embed" ProgID="Word.OpenDocumentText.12" ShapeID="_x0000_i1027" DrawAspect="Content" ObjectID="_1709240032" r:id="rId16"/>
         </w:object>
       </w:r>
     </w:p>
@@ -9692,14 +9956,14 @@
               </wp:anchor>
             </w:drawing>
           </mc:Choice>
-          <mc:Fallback xmlns="">
+          <mc:Fallback>
             <w:pict>
-              <v:shape w14:anchorId="4EBC77F5" id="Text Box 21" o:spid="_x0000_s1032" type="#_x0000_t202" style="position:absolute;left:0;text-align:left;margin-left:223.7pt;margin-top:204.05pt;width:191.35pt;height:23.8pt;z-index:251658256;visibility:visible;mso-wrap-style:square;mso-height-percent:0;mso-wrap-distance-left:9pt;mso-wrap-distance-top:0;mso-wrap-distance-right:9pt;mso-wrap-distance-bottom:0;mso-position-horizontal:absolute;mso-position-horizontal-relative:text;mso-position-vertical:absolute;mso-position-vertical-relative:text;mso-height-percent:0;mso-height-relative:margin;v-text-anchor:top" o:gfxdata="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" stroked="f">
+              <v:shape w14:anchorId="4EBC77F5" id="Text Box 21" o:spid="_x0000_s1032" type="#_x0000_t202" style="position:absolute;left:0;text-align:left;margin-left:223.7pt;margin-top:204.05pt;width:191.35pt;height:23.8pt;z-index:251658256;visibility:visible;mso-wrap-style:square;mso-height-percent:0;mso-wrap-distance-left:9pt;mso-wrap-distance-top:0;mso-wrap-distance-right:9pt;mso-wrap-distance-bottom:0;mso-position-horizontal:absolute;mso-position-horizontal-relative:text;mso-position-vertical:absolute;mso-position-vertical-relative:text;mso-height-percent:0;mso-height-relative:margin;v-text-anchor:top" o:gfxdata="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" stroked="f">
                 <v:textbox inset="0,0,0,0">
                   <w:txbxContent>
                     <w:p>
                       <w:pPr>
-                        <w:pStyle w:val="Caption"/>
+                        <w:pStyle w:val="Titulek"/>
                         <w:jc w:val="center"/>
                         <w:rPr>
                           <w:noProof/>
@@ -9813,14 +10077,14 @@
               </wp:anchor>
             </w:drawing>
           </mc:Choice>
-          <mc:Fallback xmlns="">
+          <mc:Fallback>
             <w:pict>
-              <v:shape w14:anchorId="2AAD96EE" id="Text Box 20" o:spid="_x0000_s1033" type="#_x0000_t202" style="position:absolute;left:0;text-align:left;margin-left:19.6pt;margin-top:204.05pt;width:192.05pt;height:23.8pt;z-index:251658255;visibility:visible;mso-wrap-style:square;mso-height-percent:0;mso-wrap-distance-left:9pt;mso-wrap-distance-top:0;mso-wrap-distance-right:9pt;mso-wrap-distance-bottom:0;mso-position-horizontal:absolute;mso-position-horizontal-relative:text;mso-position-vertical:absolute;mso-position-vertical-relative:text;mso-height-percent:0;mso-height-relative:margin;v-text-anchor:top" o:gfxdata="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" stroked="f">
+              <v:shape w14:anchorId="2AAD96EE" id="Text Box 20" o:spid="_x0000_s1033" type="#_x0000_t202" style="position:absolute;left:0;text-align:left;margin-left:19.6pt;margin-top:204.05pt;width:192.05pt;height:23.8pt;z-index:251658255;visibility:visible;mso-wrap-style:square;mso-height-percent:0;mso-wrap-distance-left:9pt;mso-wrap-distance-top:0;mso-wrap-distance-right:9pt;mso-wrap-distance-bottom:0;mso-position-horizontal:absolute;mso-position-horizontal-relative:text;mso-position-vertical:absolute;mso-position-vertical-relative:text;mso-height-percent:0;mso-height-relative:margin;v-text-anchor:top" o:gfxdata="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" stroked="f">
                 <v:textbox inset="0,0,0,0">
                   <w:txbxContent>
                     <w:p>
                       <w:pPr>
-                        <w:pStyle w:val="Caption"/>
+                        <w:pStyle w:val="Titulek"/>
                         <w:jc w:val="center"/>
                         <w:rPr>
                           <w:rFonts w:cstheme="minorHAnsi"/>
@@ -10108,7 +10372,21 @@
           <w:rFonts w:cstheme="minorHAnsi"/>
           <w:color w:val="000000"/>
         </w:rPr>
-        <w:t xml:space="preserve">a předáme trénovací množinu dat metodě </w:t>
+        <w:t xml:space="preserve">a předáme </w:t>
+      </w:r>
+      <w:r>
+        <w:rPr>
+          <w:rFonts w:cstheme="minorHAnsi"/>
+          <w:color w:val="000000"/>
+        </w:rPr>
+        <w:t>tréninkovou</w:t>
+      </w:r>
+      <w:r>
+        <w:rPr>
+          <w:rFonts w:cstheme="minorHAnsi"/>
+          <w:color w:val="000000"/>
+        </w:rPr>
+        <w:t xml:space="preserve"> množinu dat metodě </w:t>
       </w:r>
       <w:r>
         <w:rPr>
@@ -10144,7 +10422,53 @@
           <w:iCs/>
           <w:color w:val="000000"/>
         </w:rPr>
-        <w:t xml:space="preserve">. </w:t>
+        <w:t>.</w:t>
+      </w:r>
+      <w:r>
+        <w:rPr>
+          <w:rFonts w:cstheme="minorHAnsi"/>
+          <w:i/>
+          <w:iCs/>
+          <w:color w:val="000000"/>
+        </w:rPr>
+        <w:t xml:space="preserve"> </w:t>
+      </w:r>
+      <w:r>
+        <w:rPr>
+          <w:rFonts w:cstheme="minorHAnsi"/>
+          <w:color w:val="000000"/>
+        </w:rPr>
+        <w:t>Kvůli jednodu</w:t>
+      </w:r>
+      <w:r>
+        <w:rPr>
+          <w:rFonts w:cstheme="minorHAnsi"/>
+          <w:color w:val="000000"/>
+        </w:rPr>
+        <w:t>š</w:t>
+      </w:r>
+      <w:r>
+        <w:rPr>
+          <w:rFonts w:cstheme="minorHAnsi"/>
+          <w:color w:val="000000"/>
+        </w:rPr>
+        <w:t>šímu 2D zobrazení grafů pracuji pouze se dvěma příznaky, a to sice s délkami okvětních lístků koruny a kalichu</w:t>
+      </w:r>
+      <w:r>
+        <w:rPr>
+          <w:rFonts w:cstheme="minorHAnsi"/>
+          <w:color w:val="000000"/>
+        </w:rPr>
+        <w:t>.</w:t>
+      </w:r>
+      <w:r>
+        <w:rPr>
+          <w:rFonts w:cstheme="minorHAnsi"/>
+          <w:i/>
+          <w:iCs/>
+          <w:color w:val="000000"/>
+        </w:rPr>
+        <w:t xml:space="preserve"> </w:t>
       </w:r>
       <w:r>
         <w:rPr>
@@ -10196,10 +10520,10 @@
           <w:color w:val="000000"/>
         </w:rPr>
         <w:object w:dxaOrig="9072" w:dyaOrig="1678" w14:anchorId="5C28D2B6">
-          <v:shape id="_x0000_i1028" type="#_x0000_t75" alt="" style="width:444.75pt;height:45pt;mso-width-percent:0;mso-height-percent:0;mso-width-percent:0;mso-height-percent:0" o:ole="">
+          <v:shape id="_x0000_i1028" type="#_x0000_t75" style="width:444.65pt;height:44.95pt" o:ole="">
             <v:imagedata r:id="rId19" o:title="" croptop="2260f" cropbottom="25131f" cropright="664f"/>
           </v:shape>
-          <o:OLEObject Type="Embed" ProgID="Word.OpenDocumentText.12" ShapeID="_x0000_i1028" DrawAspect="Content" ObjectID="_1708806063" r:id="rId20"/>
+          <o:OLEObject Type="Embed" ProgID="Word.OpenDocumentText.12" ShapeID="_x0000_i1028" DrawAspect="Content" ObjectID="_1709240033" r:id="rId20"/>
         </w:object>
       </w:r>
     </w:p>
@@ -10248,7 +10572,6 @@
         <w:rPr>
           <w:noProof/>
         </w:rPr>
-        <w:lastRenderedPageBreak/>
         <mc:AlternateContent>
           <mc:Choice Requires="wps">
             <w:drawing>
@@ -10331,14 +10654,14 @@
               </wp:anchor>
             </w:drawing>
           </mc:Choice>
-          <mc:Fallback xmlns="">
+          <mc:Fallback>
             <w:pict>
-              <v:shape w14:anchorId="65AB1D02" id="Text Box 23" o:spid="_x0000_s1034" type="#_x0000_t202" style="position:absolute;left:0;text-align:left;margin-left:24.3pt;margin-top:327.15pt;width:379.15pt;height:13.65pt;z-index:251658257;visibility:visible;mso-wrap-style:square;mso-height-percent:0;mso-wrap-distance-left:9pt;mso-wrap-distance-top:0;mso-wrap-distance-right:9pt;mso-wrap-distance-bottom:0;mso-position-horizontal:absolute;mso-position-horizontal-relative:text;mso-position-vertical:absolute;mso-position-vertical-relative:text;mso-height-percent:0;mso-height-relative:margin;v-text-anchor:top" o:gfxdata="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" stroked="f">
+              <v:shape w14:anchorId="65AB1D02" id="Text Box 23" o:spid="_x0000_s1034" type="#_x0000_t202" style="position:absolute;left:0;text-align:left;margin-left:24.3pt;margin-top:327.15pt;width:379.15pt;height:13.65pt;z-index:251658257;visibility:visible;mso-wrap-style:square;mso-height-percent:0;mso-wrap-distance-left:9pt;mso-wrap-distance-top:0;mso-wrap-distance-right:9pt;mso-wrap-distance-bottom:0;mso-position-horizontal:absolute;mso-position-horizontal-relative:text;mso-position-vertical:absolute;mso-position-vertical-relative:text;mso-height-percent:0;mso-height-relative:margin;v-text-anchor:top" o:gfxdata="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" stroked="f">
                 <v:textbox inset="0,0,0,0">
                   <w:txbxContent>
                     <w:p>
                       <w:pPr>
-                        <w:pStyle w:val="Caption"/>
+                        <w:pStyle w:val="Titulek"/>
                         <w:jc w:val="center"/>
                         <w:rPr>
                           <w:rFonts w:cstheme="minorHAnsi"/>
@@ -10352,27 +10675,14 @@
                       <w:r>
                         <w:t>2.</w:t>
                       </w:r>
-                      <w:r>
-                        <w:fldChar w:fldCharType="begin"/>
-                      </w:r>
-                      <w:r>
-                        <w:instrText xml:space="preserve"> SEQ Obr. \* ARABIC </w:instrText>
-                      </w:r>
-                      <w:r>
-                        <w:fldChar w:fldCharType="separate"/>
-                      </w:r>
-                      <w:r>
-                        <w:rPr>
-                          <w:noProof/>
-                        </w:rPr>
-                        <w:t>9</w:t>
-                      </w:r>
-                      <w:r>
-                        <w:rPr>
-                          <w:noProof/>
-                        </w:rPr>
-                        <w:fldChar w:fldCharType="end"/>
-                      </w:r>
+                      <w:fldSimple w:instr=" SEQ Obr. \* ARABIC ">
+                        <w:r>
+                          <w:rPr>
+                            <w:noProof/>
+                          </w:rPr>
+                          <w:t>9</w:t>
+                        </w:r>
+                      </w:fldSimple>
                       <w:r>
                         <w:t xml:space="preserve"> Graf znázorňující počet aktualizací vah v každé epoše</w:t>
                       </w:r>
@@ -10475,7 +10785,21 @@
           <w:rFonts w:cstheme="minorHAnsi"/>
           <w:color w:val="000000"/>
         </w:rPr>
-        <w:t xml:space="preserve"> algoritmus přestal optimalizovat váhové    koeficienty ve čtvrté epoš</w:t>
+        <w:t xml:space="preserve"> algoritmus </w:t>
+      </w:r>
+      <w:r>
+        <w:rPr>
+          <w:rFonts w:cstheme="minorHAnsi"/>
+          <w:color w:val="000000"/>
+        </w:rPr>
+        <w:t xml:space="preserve">dosáhl cíle a </w:t>
+      </w:r>
+      <w:r>
+        <w:rPr>
+          <w:rFonts w:cstheme="minorHAnsi"/>
+          <w:color w:val="000000"/>
+        </w:rPr>
+        <w:t>přestal optimalizovat váhové koeficienty ve čtvrté epoš</w:t>
       </w:r>
       <w:r>
         <w:rPr>

</xml_diff>

<commit_message>
Updated ADALINE.py and work chapters
</commit_message>
<xml_diff>
--- a/Work/chapters/Perceptron.docx
+++ b/Work/chapters/Perceptron.docx
@@ -797,7 +797,14 @@
         <w:rPr>
           <w:rFonts w:ascii="Calibri" w:hAnsi="Calibri" w:cs="Calibri"/>
         </w:rPr>
-        <w:t xml:space="preserve"> vstupních dat pro výpočet „intenzity signálu“.  Jedná se o první umělý neuron, který poskytuje základ pro všechny složitější architektury umělých neuronových sítí. Podobnosti mezi umělými a biologickými neurony budou stále viditelnější při detailnějším vysvětlení v dalších kapitolách.</w:t>
+        <w:t xml:space="preserve"> vstupních dat pro výpočet „intenzity signálu“.  Jedná se o první umělý neuron, který poskytuje základ pro všechny složitější architektury </w:t>
+      </w:r>
+      <w:r>
+        <w:rPr>
+          <w:rFonts w:ascii="Calibri" w:hAnsi="Calibri" w:cs="Calibri"/>
+        </w:rPr>
+        <w:lastRenderedPageBreak/>
+        <w:t>umělých neuronových sítí. Podobnosti mezi umělými a biologickými neurony budou stále viditelnější při detailnějším vysvětlení v dalších kapitolách.</w:t>
       </w:r>
     </w:p>
     <w:p>
@@ -1496,19 +1503,11 @@
         </w:rPr>
         <w:t xml:space="preserve"> k</w:t>
       </w:r>
-      <w:proofErr w:type="spellStart"/>
       <w:r>
         <w:rPr>
           <w:rFonts w:ascii="Calibri" w:hAnsi="Calibri" w:cs="Calibri"/>
         </w:rPr>
-        <w:t>lasifikujeme</w:t>
-      </w:r>
-      <w:proofErr w:type="spellEnd"/>
-      <w:r>
-        <w:rPr>
-          <w:rFonts w:ascii="Calibri" w:hAnsi="Calibri" w:cs="Calibri"/>
-        </w:rPr>
-        <w:t xml:space="preserve"> příklad jako třídu </w:t>
+        <w:t xml:space="preserve">lasifikujeme příklad jako třídu </w:t>
       </w:r>
       <m:oMath>
         <m:r>
@@ -3735,7 +3734,14 @@
         <w:rPr>
           <w:color w:val="000000"/>
         </w:rPr>
-        <w:t xml:space="preserve"> klasifikuje data správně. Algoritmus zkrátka nejdříve vůbec neví, co dělá, a tak prostě tipuje. Aby dokázal váhové koeficienty optimalizovat, je mu pro porovnání poskytnut vektor skutečných výsledků </w:t>
+        <w:t xml:space="preserve"> klasifikuje data správně. Algoritmus zkrátka nejdříve vůbec neví, co dělá, a tak prostě tipuje. Aby </w:t>
+      </w:r>
+      <w:r>
+        <w:rPr>
+          <w:color w:val="000000"/>
+        </w:rPr>
+        <w:lastRenderedPageBreak/>
+        <w:t xml:space="preserve">dokázal váhové koeficienty optimalizovat, je mu pro porovnání poskytnut vektor skutečných výsledků </w:t>
       </w:r>
       <m:oMath>
         <m:r>
@@ -6410,6 +6416,7 @@
           <w:rFonts w:eastAsiaTheme="minorEastAsia" w:cstheme="minorHAnsi"/>
           <w:color w:val="000000"/>
         </w:rPr>
+        <w:lastRenderedPageBreak/>
         <w:t xml:space="preserve">   </w:t>
       </w:r>
       <w:bookmarkStart w:id="0" w:name="_MON_1706275133"/>
@@ -6420,7 +6427,7 @@
           <w:noProof/>
           <w:color w:val="000000"/>
         </w:rPr>
-        <w:object w:dxaOrig="9072" w:dyaOrig="12449" w14:anchorId="7A2AFDBE">
+        <w:object w:dxaOrig="9072" w:dyaOrig="12148" w14:anchorId="7A2AFDBE">
           <v:shapetype id="_x0000_t75" coordsize="21600,21600" o:spt="75" o:preferrelative="t" path="m@4@5l@4@11@9@11@9@5xe" filled="f" stroked="f">
             <v:stroke joinstyle="miter"/>
             <v:formulas>
@@ -6440,10 +6447,10 @@
             <v:path o:extrusionok="f" gradientshapeok="t" o:connecttype="rect"/>
             <o:lock v:ext="edit" aspectratio="t"/>
           </v:shapetype>
-          <v:shape id="_x0000_i1025" type="#_x0000_t75" style="width:453.9pt;height:622.65pt" o:ole="">
+          <v:shape id="_x0000_i1127" type="#_x0000_t75" style="width:453.75pt;height:607.5pt" o:ole="">
             <v:imagedata r:id="rId10" o:title="" cropbottom="2439f" cropright="1826f"/>
           </v:shape>
-          <o:OLEObject Type="Embed" ProgID="Word.OpenDocumentText.12" ShapeID="_x0000_i1025" DrawAspect="Content" ObjectID="_1709240030" r:id="rId11"/>
+          <o:OLEObject Type="Embed" ProgID="Word.OpenDocumentText.12" ShapeID="_x0000_i1127" DrawAspect="Content" ObjectID="_1709314957" r:id="rId11"/>
         </w:object>
       </w:r>
     </w:p>
@@ -9749,11 +9756,11 @@
           <w:noProof/>
           <w:color w:val="000000"/>
         </w:rPr>
-        <w:object w:dxaOrig="9072" w:dyaOrig="3172" w14:anchorId="5E554EBE">
-          <v:shape id="_x0000_i1026" type="#_x0000_t75" style="width:444.65pt;height:154.35pt" o:ole="">
-            <v:imagedata r:id="rId13" o:title="" cropbottom="1323f" cropright="853f"/>
+        <w:object w:dxaOrig="9072" w:dyaOrig="4374" w14:anchorId="5E554EBE">
+          <v:shape id="_x0000_i1217" type="#_x0000_t75" style="width:444.75pt;height:188.25pt" o:ole="">
+            <v:imagedata r:id="rId13" o:title="" croptop="1202f" cropbottom="7541f" cropright="853f"/>
           </v:shape>
-          <o:OLEObject Type="Embed" ProgID="Word.OpenDocumentText.12" ShapeID="_x0000_i1026" DrawAspect="Content" ObjectID="_1709240031" r:id="rId14"/>
+          <o:OLEObject Type="Embed" ProgID="Word.OpenDocumentText.12" ShapeID="_x0000_i1217" DrawAspect="Content" ObjectID="_1709314958" r:id="rId14"/>
         </w:object>
       </w:r>
     </w:p>
@@ -9769,7 +9776,13 @@
         <w:t>Kód 2</w:t>
       </w:r>
       <w:r>
-        <w:t xml:space="preserve"> – iris_binary.py</w:t>
+        <w:t xml:space="preserve"> – </w:t>
+      </w:r>
+      <w:r>
+        <w:t>perceptron_</w:t>
+      </w:r>
+      <w:r>
+        <w:t>iris_binary.py</w:t>
       </w:r>
     </w:p>
     <w:p>
@@ -9834,11 +9847,11 @@
           <w:noProof/>
           <w:color w:val="000000"/>
         </w:rPr>
-        <w:object w:dxaOrig="9072" w:dyaOrig="1133" w14:anchorId="09BABE72">
-          <v:shape id="_x0000_i1027" type="#_x0000_t75" style="width:444.65pt;height:44.95pt" o:ole="">
-            <v:imagedata r:id="rId15" o:title="" cropbottom="11658f" cropright="701f"/>
+        <w:object w:dxaOrig="9072" w:dyaOrig="1717" w14:anchorId="09BABE72">
+          <v:shape id="_x0000_i1213" type="#_x0000_t75" style="width:444.75pt;height:51pt" o:ole="">
+            <v:imagedata r:id="rId15" o:title="" cropbottom="25128f" cropright="701f"/>
           </v:shape>
-          <o:OLEObject Type="Embed" ProgID="Word.OpenDocumentText.12" ShapeID="_x0000_i1027" DrawAspect="Content" ObjectID="_1709240032" r:id="rId16"/>
+          <o:OLEObject Type="Embed" ProgID="Word.OpenDocumentText.12" ShapeID="_x0000_i1213" DrawAspect="Content" ObjectID="_1709314959" r:id="rId16"/>
         </w:object>
       </w:r>
     </w:p>
@@ -9854,7 +9867,13 @@
         <w:t>–</w:t>
       </w:r>
       <w:r>
-        <w:t xml:space="preserve"> iris_binary</w:t>
+        <w:t xml:space="preserve"> </w:t>
+      </w:r>
+      <w:r>
+        <w:t>perceptron_</w:t>
+      </w:r>
+      <w:r>
+        <w:t>iris_binary</w:t>
       </w:r>
       <w:r>
         <w:t>.py</w:t>
@@ -10519,11 +10538,11 @@
           <w:noProof/>
           <w:color w:val="000000"/>
         </w:rPr>
-        <w:object w:dxaOrig="9072" w:dyaOrig="1678" w14:anchorId="5C28D2B6">
-          <v:shape id="_x0000_i1028" type="#_x0000_t75" style="width:444.65pt;height:44.95pt" o:ole="">
+        <w:object w:dxaOrig="9072" w:dyaOrig="1836" w14:anchorId="5C28D2B6">
+          <v:shape id="_x0000_i1215" type="#_x0000_t75" style="width:444.75pt;height:49.5pt" o:ole="">
             <v:imagedata r:id="rId19" o:title="" croptop="2260f" cropbottom="25131f" cropright="664f"/>
           </v:shape>
-          <o:OLEObject Type="Embed" ProgID="Word.OpenDocumentText.12" ShapeID="_x0000_i1028" DrawAspect="Content" ObjectID="_1709240033" r:id="rId20"/>
+          <o:OLEObject Type="Embed" ProgID="Word.OpenDocumentText.12" ShapeID="_x0000_i1215" DrawAspect="Content" ObjectID="_1709314960" r:id="rId20"/>
         </w:object>
       </w:r>
     </w:p>
@@ -10538,7 +10557,13 @@
         </w:rPr>
       </w:pPr>
       <w:r>
-        <w:t>Kód 2 – iris_binary.py</w:t>
+        <w:t xml:space="preserve">Kód 2 – </w:t>
+      </w:r>
+      <w:r>
+        <w:t>perceptron_</w:t>
+      </w:r>
+      <w:r>
+        <w:t>iris_binary.py</w:t>
       </w:r>
     </w:p>
     <w:p>
@@ -10572,6 +10597,7 @@
         <w:rPr>
           <w:noProof/>
         </w:rPr>
+        <w:lastRenderedPageBreak/>
         <mc:AlternateContent>
           <mc:Choice Requires="wps">
             <w:drawing>

</xml_diff>